<commit_message>
add data_id, res_json and result_excel
</commit_message>
<xml_diff>
--- a/base_word/base.docx
+++ b/base_word/base.docx
@@ -363,8 +363,6 @@
         </w:rPr>
         <w:t xml:space="preserve">yil </w:t>
       </w:r>
-      <w:bookmarkStart w:id="0" w:name="_GoBack"/>
-      <w:bookmarkEnd w:id="0"/>
       <w:r>
         <w:rPr>
           <w:rFonts w:ascii="Times New Roman" w:hAnsi="Times New Roman" w:cs="Times New Roman"/>
@@ -600,7 +598,19 @@
           <w:szCs w:val="28"/>
           <w:lang w:val="uz-Cyrl-UZ"/>
         </w:rPr>
-        <w:t xml:space="preserve">           </w:t>
+        <w:t xml:space="preserve">        </w:t>
+      </w:r>
+      <w:bookmarkStart w:id="0" w:name="_GoBack"/>
+      <w:bookmarkEnd w:id="0"/>
+      <w:r>
+        <w:rPr>
+          <w:rFonts w:ascii="Times New Roman" w:hAnsi="Times New Roman" w:cs="Times New Roman"/>
+          <w:b/>
+          <w:sz w:val="28"/>
+          <w:szCs w:val="28"/>
+          <w:lang w:val="uz-Cyrl-UZ"/>
+        </w:rPr>
+        <w:t xml:space="preserve">   </w:t>
       </w:r>
       <w:r>
         <w:rPr>
@@ -910,7 +920,7 @@
         <w:sz w:val="14"/>
         <w:lang w:val="en-US"/>
       </w:rPr>
-      <w:t>Muhamedov</w:t>
+      <w:t>Xalimov</w:t>
     </w:r>
     <w:proofErr w:type="spellEnd"/>
     <w:r>
@@ -919,7 +929,7 @@
         <w:sz w:val="14"/>
         <w:lang w:val="en-US"/>
       </w:rPr>
-      <w:t xml:space="preserve"> A</w:t>
+      <w:t xml:space="preserve"> Z</w:t>
     </w:r>
     <w:r>
       <w:rPr>

</xml_diff>